<commit_message>
Užitečné linky + commandy + 2 virtuální mašiny
</commit_message>
<xml_diff>
--- a/Praktická užitečné věci.docx
+++ b/Praktická užitečné věci.docx
@@ -156,15 +156,7 @@
     </w:p>
     <w:p>
       <w:r>
-        <w:t xml:space="preserve">(kontrola </w:t>
-      </w:r>
-      <w:proofErr w:type="gramStart"/>
-      <w:r>
-        <w:t>v</w:t>
-      </w:r>
-      <w:proofErr w:type="gramEnd"/>
-      <w:r>
-        <w:t> Fedora průzkumníků souborů: samba://</w:t>
+        <w:t>(kontrola v Fedora průzkumníků souborů: samba://</w:t>
       </w:r>
       <w:proofErr w:type="spellStart"/>
       <w:r>
@@ -397,15 +389,19 @@
       </w:r>
       <w:proofErr w:type="spellEnd"/>
       <w:r>
-        <w:t xml:space="preserve"> listen na portu 80 v </w:t>
-      </w:r>
-      <w:proofErr w:type="gramStart"/>
+        <w:t xml:space="preserve"> listen na portu 80 v /</w:t>
+      </w:r>
+      <w:proofErr w:type="spellStart"/>
+      <w:r>
+        <w:t>etc</w:t>
+      </w:r>
+      <w:proofErr w:type="spellEnd"/>
       <w:r>
         <w:t>/</w:t>
       </w:r>
       <w:proofErr w:type="spellStart"/>
       <w:r>
-        <w:t>etc</w:t>
+        <w:t>nginx</w:t>
       </w:r>
       <w:proofErr w:type="spellEnd"/>
       <w:r>
@@ -413,21 +409,12 @@
       </w:r>
       <w:proofErr w:type="spellStart"/>
       <w:r>
-        <w:t>nginx</w:t>
-      </w:r>
-      <w:proofErr w:type="spellEnd"/>
-      <w:r>
-        <w:t>/</w:t>
-      </w:r>
-      <w:proofErr w:type="spellStart"/>
-      <w:r>
         <w:t>nginx.conf</w:t>
       </w:r>
       <w:proofErr w:type="spellEnd"/>
       <w:r>
         <w:t xml:space="preserve"> )</w:t>
       </w:r>
-      <w:proofErr w:type="gramEnd"/>
     </w:p>
     <w:p/>
     <w:p>
@@ -576,6 +563,95 @@
       </w:hyperlink>
     </w:p>
     <w:p/>
+    <w:p>
+      <w:r>
+        <w:rPr>
+          <w:b/>
+          <w:bCs/>
+        </w:rPr>
+        <w:t>WS22 heslo</w:t>
+      </w:r>
+      <w:r>
+        <w:t xml:space="preserve"> – Ab123456</w:t>
+      </w:r>
+    </w:p>
+    <w:p/>
+    <w:p>
+      <w:r>
+        <w:rPr>
+          <w:b/>
+          <w:bCs/>
+        </w:rPr>
+        <w:t>WS22 link na stažení celé mašiny:</w:t>
+      </w:r>
+      <w:r>
+        <w:t xml:space="preserve"> </w:t>
+      </w:r>
+      <w:hyperlink r:id="rId16" w:history="1">
+        <w:r>
+          <w:rPr>
+            <w:rStyle w:val="Hypertextovodkaz"/>
+          </w:rPr>
+          <w:t>https://drive.google.com/uc?export=download&amp;id=1Vr2b106umYKU7fHqVXcg_BKGnGxW7YgS</w:t>
+        </w:r>
+      </w:hyperlink>
+    </w:p>
+    <w:p/>
+    <w:p>
+      <w:proofErr w:type="spellStart"/>
+      <w:r>
+        <w:rPr>
+          <w:b/>
+          <w:bCs/>
+        </w:rPr>
+        <w:t>FedoraServer</w:t>
+      </w:r>
+      <w:proofErr w:type="spellEnd"/>
+      <w:r>
+        <w:rPr>
+          <w:b/>
+          <w:bCs/>
+        </w:rPr>
+        <w:t xml:space="preserve"> </w:t>
+      </w:r>
+      <w:r>
+        <w:rPr>
+          <w:b/>
+          <w:bCs/>
+        </w:rPr>
+        <w:t>heslo</w:t>
+      </w:r>
+      <w:r>
+        <w:t xml:space="preserve"> – admin</w:t>
+      </w:r>
+    </w:p>
+    <w:p/>
+    <w:p>
+      <w:proofErr w:type="spellStart"/>
+      <w:r>
+        <w:rPr>
+          <w:b/>
+          <w:bCs/>
+        </w:rPr>
+        <w:t>FedoraServer</w:t>
+      </w:r>
+      <w:proofErr w:type="spellEnd"/>
+      <w:r>
+        <w:rPr>
+          <w:b/>
+          <w:bCs/>
+        </w:rPr>
+        <w:t xml:space="preserve"> link na stažení celé mašiny: </w:t>
+      </w:r>
+      <w:hyperlink r:id="rId17" w:history="1">
+        <w:r>
+          <w:rPr>
+            <w:rStyle w:val="Hypertextovodkaz"/>
+          </w:rPr>
+          <w:t>https://drive.google.com/uc?export=download&amp;id=1VWrSH9bfNvDEnuh9uoZGgQ0XN94MLHo3</w:t>
+        </w:r>
+      </w:hyperlink>
+    </w:p>
     <w:p/>
     <w:sectPr>
       <w:pgSz w:w="11906" w:h="16838"/>

</xml_diff>

<commit_message>
Linky + commandy + 2 VM servery
</commit_message>
<xml_diff>
--- a/Praktická užitečné věci.docx
+++ b/Praktická užitečné věci.docx
@@ -156,7 +156,15 @@
     </w:p>
     <w:p>
       <w:r>
-        <w:t>(kontrola v Fedora průzkumníků souborů: samba://</w:t>
+        <w:t xml:space="preserve">(kontrola </w:t>
+      </w:r>
+      <w:proofErr w:type="gramStart"/>
+      <w:r>
+        <w:t>v</w:t>
+      </w:r>
+      <w:proofErr w:type="gramEnd"/>
+      <w:r>
+        <w:t> Fedora průzkumníků souborů: samba://</w:t>
       </w:r>
       <w:proofErr w:type="spellStart"/>
       <w:r>
@@ -389,7 +397,11 @@
       </w:r>
       <w:proofErr w:type="spellEnd"/>
       <w:r>
-        <w:t xml:space="preserve"> listen na portu 80 v /</w:t>
+        <w:t xml:space="preserve"> listen na portu 80 v </w:t>
+      </w:r>
+      <w:proofErr w:type="gramStart"/>
+      <w:r>
+        <w:t>/</w:t>
       </w:r>
       <w:proofErr w:type="spellStart"/>
       <w:r>
@@ -415,6 +427,7 @@
       <w:r>
         <w:t xml:space="preserve"> )</w:t>
       </w:r>
+      <w:proofErr w:type="gramEnd"/>
     </w:p>
     <w:p/>
     <w:p>
@@ -592,7 +605,19 @@
           <w:rPr>
             <w:rStyle w:val="Hypertextovodkaz"/>
           </w:rPr>
-          <w:t>https://drive.google.com/uc?export=download&amp;id=1Vr2b106umYKU7fHqVXcg_BKGnGxW7YgS</w:t>
+          <w:t>https://drive.google.com/uc?export=download&amp;id=1y-w_PWnGawgHUFUx8CtKUbvXuOw</w:t>
+        </w:r>
+        <w:r>
+          <w:rPr>
+            <w:rStyle w:val="Hypertextovodkaz"/>
+          </w:rPr>
+          <w:t>W</w:t>
+        </w:r>
+        <w:r>
+          <w:rPr>
+            <w:rStyle w:val="Hypertextovodkaz"/>
+          </w:rPr>
+          <w:t>vXkd</w:t>
         </w:r>
       </w:hyperlink>
     </w:p>
@@ -627,6 +652,12 @@
     </w:p>
     <w:p/>
     <w:p>
+      <w:pPr>
+        <w:rPr>
+          <w:b/>
+          <w:bCs/>
+        </w:rPr>
+      </w:pPr>
       <w:proofErr w:type="spellStart"/>
       <w:r>
         <w:rPr>
@@ -648,10 +679,23 @@
           <w:rPr>
             <w:rStyle w:val="Hypertextovodkaz"/>
           </w:rPr>
-          <w:t>https://drive.google.com/uc?export=download&amp;id=1VWrSH9bfNvDEnuh9uoZGgQ0XN94MLHo3</w:t>
+          <w:t>https://drive.google.com/uc?exp</w:t>
+        </w:r>
+        <w:r>
+          <w:rPr>
+            <w:rStyle w:val="Hypertextovodkaz"/>
+          </w:rPr>
+          <w:t>o</w:t>
+        </w:r>
+        <w:r>
+          <w:rPr>
+            <w:rStyle w:val="Hypertextovodkaz"/>
+          </w:rPr>
+          <w:t>rt=download&amp;id=1eFaPpe3iA0WRcZJEqtUCdzmUazdxKirX</w:t>
         </w:r>
       </w:hyperlink>
     </w:p>
+    <w:p/>
     <w:p/>
     <w:sectPr>
       <w:pgSz w:w="11906" w:h="16838"/>
@@ -1727,6 +1771,7 @@
   <w:style w:type="character" w:default="1" w:styleId="Standardnpsmoodstavce">
     <w:name w:val="Default Paragraph Font"/>
     <w:uiPriority w:val="1"/>
+    <w:semiHidden/>
     <w:unhideWhenUsed/>
   </w:style>
   <w:style w:type="table" w:default="1" w:styleId="Normlntabulka">
@@ -2061,6 +2106,18 @@
     <w:rPr>
       <w:color w:val="605E5C"/>
       <w:shd w:val="clear" w:color="auto" w:fill="E1DFDD"/>
+    </w:rPr>
+  </w:style>
+  <w:style w:type="character" w:styleId="Sledovanodkaz">
+    <w:name w:val="FollowedHyperlink"/>
+    <w:basedOn w:val="Standardnpsmoodstavce"/>
+    <w:uiPriority w:val="99"/>
+    <w:semiHidden/>
+    <w:unhideWhenUsed/>
+    <w:rsid w:val="00C64FA4"/>
+    <w:rPr>
+      <w:color w:val="954F72" w:themeColor="followedHyperlink"/>
+      <w:u w:val="single"/>
     </w:rPr>
   </w:style>
 </w:styles>

</xml_diff>